<commit_message>
adding installation and testing manual, added the route to db
</commit_message>
<xml_diff>
--- a/LIMS  Config.docx
+++ b/LIMS  Config.docx
@@ -50,8 +50,6 @@
           <w:rFonts w:ascii="Montserrat" w:hAnsi="Montserrat"/>
         </w:rPr>
       </w:pPr>
-      <w:bookmarkStart w:id="1" w:name="_GoBack"/>
-      <w:bookmarkEnd w:id="1"/>
     </w:p>
     <w:p>
       <w:pPr>
@@ -534,8 +532,8 @@
           <w:szCs w:val="52"/>
         </w:rPr>
       </w:pPr>
-      <w:bookmarkStart w:id="2" w:name="_Hlk528744568"/>
-      <w:bookmarkEnd w:id="2"/>
+      <w:bookmarkStart w:id="1" w:name="_Hlk528744568"/>
+      <w:bookmarkEnd w:id="1"/>
       <w:r>
         <w:br w:type="page"/>
       </w:r>
@@ -560,11 +558,11 @@
           <w:tab w:val="left" w:pos="3014"/>
         </w:tabs>
       </w:pPr>
-      <w:bookmarkStart w:id="3" w:name="_Toc534705554"/>
+      <w:bookmarkStart w:id="2" w:name="_Toc534705554"/>
       <w:r>
         <w:t>Downloding the project from git repo</w:t>
       </w:r>
-      <w:bookmarkEnd w:id="3"/>
+      <w:bookmarkEnd w:id="2"/>
       <w:r>
         <w:tab/>
       </w:r>
@@ -759,14 +757,7 @@
     <w:p>
       <w:pPr>
         <w:pStyle w:val="ListParagraph"/>
-        <w:numPr>
-          <w:ilvl w:val="0"/>
-          <w:numId w:val="7"/>
-        </w:numPr>
-      </w:pPr>
-      <w:r>
-        <w:t xml:space="preserve"> </w:t>
-      </w:r>
+      </w:pPr>
     </w:p>
     <w:p>
       <w:r>
@@ -786,11 +777,22 @@
         <w:t>Make sure that you download the database as well and import it to your MySQL Manager of Choice (example, MyPHP Admin, MySQL Workbench). The file is in the Repo as well</w:t>
       </w:r>
       <w:r>
+        <w:t xml:space="preserve"> (</w:t>
+      </w:r>
+      <w:r>
+        <w:t>\lims\Lims Project-React-NodeJs-MySQL\LIMS-BE</w:t>
+      </w:r>
+      <w:r>
+        <w:t>\Creation.sql)</w:t>
+      </w:r>
+      <w:r>
         <w:rPr>
           <w:b/>
         </w:rPr>
         <w:t>.</w:t>
       </w:r>
+      <w:bookmarkStart w:id="3" w:name="_GoBack"/>
+      <w:bookmarkEnd w:id="3"/>
     </w:p>
     <w:p>
       <w:pPr>
@@ -1177,10 +1179,7 @@
         </w:numPr>
       </w:pPr>
       <w:r>
-        <w:t>It will lunch the website in your “localhost:3000”, notice that the menu doesnt have any items attach to it that’s because we havent run the back-end of our application, to do the testing you need to manually type your current ip address to know your current ip address you can lunch the back-end application and in the terminal it will show it to you, follow the next step for this configuration.</w:t>
-      </w:r>
-      <w:r>
-        <w:t xml:space="preserve"> </w:t>
+        <w:t xml:space="preserve">It will lunch the website in your “localhost:3000”, notice that the menu doesnt have any items attach to it that’s because we havent run the back-end of our application, to do the testing you need to manually type your current ip address to know your current ip address you can lunch the back-end application and in the terminal it will show it to you, follow the next step for this configuration. </w:t>
       </w:r>
     </w:p>
     <w:p>
@@ -7140,6 +7139,7 @@
   <w:style w:type="character" w:default="1" w:styleId="DefaultParagraphFont">
     <w:name w:val="Default Paragraph Font"/>
     <w:uiPriority w:val="1"/>
+    <w:semiHidden/>
     <w:unhideWhenUsed/>
   </w:style>
   <w:style w:type="table" w:default="1" w:styleId="TableNormal">
@@ -7992,7 +7992,7 @@
 </file>
 
 <file path=customXml/itemProps1.xml><?xml version="1.0" encoding="utf-8"?>
-<ds:datastoreItem xmlns:ds="http://schemas.openxmlformats.org/officeDocument/2006/customXml" ds:itemID="{D2EFD0DD-2A9A-4132-8613-9D6741C5CBEB}">
+<ds:datastoreItem xmlns:ds="http://schemas.openxmlformats.org/officeDocument/2006/customXml" ds:itemID="{7548726F-F2F9-4ED9-95FC-82E9515C2ED1}">
   <ds:schemaRefs>
     <ds:schemaRef ds:uri="http://schemas.openxmlformats.org/officeDocument/2006/bibliography"/>
   </ds:schemaRefs>

</xml_diff>

<commit_message>
update to manual for the diagram
</commit_message>
<xml_diff>
--- a/LIMS  Config.docx
+++ b/LIMS  Config.docx
@@ -1854,8 +1854,84 @@
         </w:rPr>
         <w:br w:type="page"/>
       </w:r>
+    </w:p>
+    <w:p>
+      <w:pPr>
+        <w:jc w:val="center"/>
+        <w:rPr>
+          <w:lang w:val="es-MX"/>
+        </w:rPr>
+      </w:pPr>
+      <w:r>
+        <w:rPr>
+          <w:lang w:val="es-MX"/>
+        </w:rPr>
+        <w:lastRenderedPageBreak/>
+        <w:t>Random database diagram this is a 1:1 diagram from our current DB this most likely change in the following stages new fields and relationships are being added as soon as the team needs them for development purposes.</w:t>
+      </w:r>
       <w:bookmarkStart w:id="5" w:name="_GoBack"/>
       <w:bookmarkEnd w:id="5"/>
+    </w:p>
+    <w:p>
+      <w:pPr>
+        <w:jc w:val="center"/>
+        <w:rPr>
+          <w:lang w:val="es-MX"/>
+        </w:rPr>
+      </w:pPr>
+      <w:r>
+        <w:rPr>
+          <w:lang w:val="es-MX"/>
+        </w:rPr>
+        <w:drawing>
+          <wp:inline distT="0" distB="0" distL="0" distR="0" wp14:anchorId="71B2157D" wp14:editId="1BA0D07E">
+            <wp:extent cx="5939790" cy="4380865"/>
+            <wp:effectExtent l="0" t="0" r="3810" b="635"/>
+            <wp:docPr id="3" name="Picture 3"/>
+            <wp:cNvGraphicFramePr>
+              <a:graphicFrameLocks xmlns:a="http://schemas.openxmlformats.org/drawingml/2006/main" noChangeAspect="1"/>
+            </wp:cNvGraphicFramePr>
+            <a:graphic xmlns:a="http://schemas.openxmlformats.org/drawingml/2006/main">
+              <a:graphicData uri="http://schemas.openxmlformats.org/drawingml/2006/picture">
+                <pic:pic xmlns:pic="http://schemas.openxmlformats.org/drawingml/2006/picture">
+                  <pic:nvPicPr>
+                    <pic:cNvPr id="0" name="Picture 1"/>
+                    <pic:cNvPicPr>
+                      <a:picLocks noChangeAspect="1" noChangeArrowheads="1"/>
+                    </pic:cNvPicPr>
+                  </pic:nvPicPr>
+                  <pic:blipFill>
+                    <a:blip r:embed="rId21">
+                      <a:extLst>
+                        <a:ext uri="{28A0092B-C50C-407E-A947-70E740481C1C}">
+                          <a14:useLocalDpi xmlns:a14="http://schemas.microsoft.com/office/drawing/2010/main" val="0"/>
+                        </a:ext>
+                      </a:extLst>
+                    </a:blip>
+                    <a:srcRect/>
+                    <a:stretch>
+                      <a:fillRect/>
+                    </a:stretch>
+                  </pic:blipFill>
+                  <pic:spPr bwMode="auto">
+                    <a:xfrm>
+                      <a:off x="0" y="0"/>
+                      <a:ext cx="5939790" cy="4380865"/>
+                    </a:xfrm>
+                    <a:prstGeom prst="rect">
+                      <a:avLst/>
+                    </a:prstGeom>
+                    <a:noFill/>
+                    <a:ln>
+                      <a:noFill/>
+                    </a:ln>
+                  </pic:spPr>
+                </pic:pic>
+              </a:graphicData>
+            </a:graphic>
+          </wp:inline>
+        </w:drawing>
+      </w:r>
     </w:p>
     <w:p/>
     <w:p>
@@ -1881,6 +1957,7 @@
         </w:rPr>
       </w:pPr>
       <w:r>
+        <w:lastRenderedPageBreak/>
         <w:drawing>
           <wp:inline distT="0" distB="0" distL="0" distR="0" wp14:anchorId="6AC76EEC" wp14:editId="72E1D7DE">
             <wp:extent cx="5943600" cy="3345815"/>
@@ -1899,7 +1976,7 @@
                     </pic:cNvPicPr>
                   </pic:nvPicPr>
                   <pic:blipFill>
-                    <a:blip r:embed="rId21">
+                    <a:blip r:embed="rId22">
                       <a:extLst>
                         <a:ext uri="{28A0092B-C50C-407E-A947-70E740481C1C}">
                           <a14:useLocalDpi xmlns:a14="http://schemas.microsoft.com/office/drawing/2010/main" val="0"/>
@@ -1948,10 +2025,10 @@
       </w:pPr>
     </w:p>
     <w:sectPr>
-      <w:headerReference w:type="even" r:id="rId22"/>
-      <w:headerReference w:type="default" r:id="rId23"/>
-      <w:headerReference w:type="first" r:id="rId24"/>
-      <w:footerReference w:type="first" r:id="rId25"/>
+      <w:headerReference w:type="even" r:id="rId23"/>
+      <w:headerReference w:type="default" r:id="rId24"/>
+      <w:headerReference w:type="first" r:id="rId25"/>
+      <w:footerReference w:type="first" r:id="rId26"/>
       <w:pgSz w:w="12240" w:h="15840"/>
       <w:pgMar w:top="1440" w:right="1440" w:bottom="1440" w:left="1440" w:header="720" w:footer="720" w:gutter="0"/>
       <w:cols w:space="720"/>
@@ -7497,7 +7574,7 @@
 </file>
 
 <file path=customXml/itemProps1.xml><?xml version="1.0" encoding="utf-8"?>
-<ds:datastoreItem xmlns:ds="http://schemas.openxmlformats.org/officeDocument/2006/customXml" ds:itemID="{E9F8CF0E-C5AD-4F40-8D56-D17D6AB7B384}">
+<ds:datastoreItem xmlns:ds="http://schemas.openxmlformats.org/officeDocument/2006/customXml" ds:itemID="{E88590CA-DF24-48D6-96B4-E8F161FAE229}">
   <ds:schemaRefs>
     <ds:schemaRef ds:uri="http://schemas.openxmlformats.org/officeDocument/2006/bibliography"/>
   </ds:schemaRefs>

</xml_diff>

<commit_message>
Npc to Npm Correction
</commit_message>
<xml_diff>
--- a/LIMS  Config.docx
+++ b/LIMS  Config.docx
@@ -1271,7 +1271,15 @@
         <w:t xml:space="preserve"> (step 7 ) </w:t>
       </w:r>
       <w:r>
-        <w:t>followed by the next command “npc run dev” with this you will lunch the backend application.</w:t>
+        <w:t>followed by the next command “np</w:t>
+      </w:r>
+      <w:r>
+        <w:t>m</w:t>
+      </w:r>
+      <w:bookmarkStart w:id="4" w:name="_GoBack"/>
+      <w:bookmarkEnd w:id="4"/>
+      <w:r>
+        <w:t xml:space="preserve"> run dev” with this you will lunch the backend application.</w:t>
       </w:r>
     </w:p>
     <w:p>
@@ -1655,12 +1663,12 @@
       <w:pPr>
         <w:pStyle w:val="Heading1"/>
       </w:pPr>
-      <w:bookmarkStart w:id="4" w:name="_Toc534705556"/>
+      <w:bookmarkStart w:id="5" w:name="_Toc534705556"/>
       <w:r>
         <w:lastRenderedPageBreak/>
         <w:t>Adding more tests to lims</w:t>
       </w:r>
-      <w:bookmarkEnd w:id="4"/>
+      <w:bookmarkEnd w:id="5"/>
     </w:p>
     <w:p>
       <w:pPr>
@@ -1795,7 +1803,6 @@
           <w:lang w:val="es-MX"/>
         </w:rPr>
       </w:pPr>
-      <w:bookmarkStart w:id="5" w:name="_GoBack"/>
       <w:r>
         <w:rPr>
           <w:lang w:val="es-MX"/>
@@ -1849,7 +1856,6 @@
           </wp:inline>
         </w:drawing>
       </w:r>
-      <w:bookmarkEnd w:id="5"/>
       <w:r>
         <w:rPr>
           <w:lang w:val="es-MX"/>
@@ -7574,7 +7580,7 @@
 </file>
 
 <file path=customXml/itemProps1.xml><?xml version="1.0" encoding="utf-8"?>
-<ds:datastoreItem xmlns:ds="http://schemas.openxmlformats.org/officeDocument/2006/customXml" ds:itemID="{F66E3B98-4AB1-46B7-B4EE-FF8DAB965116}">
+<ds:datastoreItem xmlns:ds="http://schemas.openxmlformats.org/officeDocument/2006/customXml" ds:itemID="{1DC13DE4-380C-47C6-95A1-8E9F26AC2C18}">
   <ds:schemaRefs>
     <ds:schemaRef ds:uri="http://schemas.openxmlformats.org/officeDocument/2006/bibliography"/>
   </ds:schemaRefs>

</xml_diff>